<commit_message>
Final version with all files
</commit_message>
<xml_diff>
--- a/Milestone 4 Justification.docx
+++ b/Milestone 4 Justification.docx
@@ -95,7 +95,7 @@
     </w:p>
     <w:p>
       <w:pPr>
-        <w:spacing w:line="360" w:lineRule="auto"/>
+        <w:spacing w:line="480" w:lineRule="auto"/>
         <w:rPr>
           <w:rFonts w:ascii="Avenir Next LT Pro" w:hAnsi="Avenir Next LT Pro"/>
         </w:rPr>
@@ -110,7 +110,7 @@
     </w:p>
     <w:p>
       <w:pPr>
-        <w:spacing w:line="360" w:lineRule="auto"/>
+        <w:spacing w:line="480" w:lineRule="auto"/>
         <w:ind w:firstLine="720"/>
         <w:rPr>
           <w:rFonts w:ascii="Avenir Next LT Pro" w:hAnsi="Avenir Next LT Pro"/>
@@ -197,7 +197,7 @@
     </w:p>
     <w:p>
       <w:pPr>
-        <w:spacing w:line="360" w:lineRule="auto"/>
+        <w:spacing w:line="480" w:lineRule="auto"/>
         <w:ind w:firstLine="720"/>
         <w:rPr>
           <w:rFonts w:ascii="Avenir Next LT Pro" w:hAnsi="Avenir Next LT Pro"/>
@@ -207,13 +207,33 @@
         <w:rPr>
           <w:rFonts w:ascii="Avenir Next LT Pro" w:hAnsi="Avenir Next LT Pro"/>
         </w:rPr>
-        <w:t xml:space="preserve">Similarly, GameView’s methods were also made static for the same reason. </w:t>
-      </w:r>
-      <w:r>
-        <w:rPr>
-          <w:rFonts w:ascii="Avenir Next LT Pro" w:hAnsi="Avenir Next LT Pro"/>
-        </w:rPr>
-        <w:t xml:space="preserve">2 new methods and an instance variable for a Scanner were also added to this class. The new methods, readText() and readDigit(), were created so that GameView could read input from the console in addition to displaying information to it. We made this change so that the 2 classes that required input, GameController and GameInitializer, could get input from the console without having to each instantiate separate Scanner objects. Now, </w:t>
+        <w:t xml:space="preserve">Similarly, GameView’s methods were also made static. </w:t>
+      </w:r>
+      <w:r>
+        <w:rPr>
+          <w:rFonts w:ascii="Avenir Next LT Pro" w:hAnsi="Avenir Next LT Pro"/>
+        </w:rPr>
+        <w:t>4</w:t>
+      </w:r>
+      <w:r>
+        <w:rPr>
+          <w:rFonts w:ascii="Avenir Next LT Pro" w:hAnsi="Avenir Next LT Pro"/>
+        </w:rPr>
+        <w:t xml:space="preserve"> new methods and an instance variable for a Scanner were also added to this class. The methods </w:t>
+      </w:r>
+      <w:proofErr w:type="gramStart"/>
+      <w:r>
+        <w:rPr>
+          <w:rFonts w:ascii="Avenir Next LT Pro" w:hAnsi="Avenir Next LT Pro"/>
+        </w:rPr>
+        <w:t>readText(</w:t>
+      </w:r>
+      <w:proofErr w:type="gramEnd"/>
+      <w:r>
+        <w:rPr>
+          <w:rFonts w:ascii="Avenir Next LT Pro" w:hAnsi="Avenir Next LT Pro"/>
+        </w:rPr>
+        <w:t xml:space="preserve">) and readDigit() were created so that GameView could read input from the console in addition to displaying information to it. We made this change so that the 2 classes that required input, GameController and GameInitializer, could get input from the console without having to each instantiate separate Scanner objects. Now, </w:t>
       </w:r>
       <w:r>
         <w:rPr>
@@ -232,11 +252,91 @@
           <w:rFonts w:ascii="Avenir Next LT Pro" w:hAnsi="Avenir Next LT Pro"/>
         </w:rPr>
         <w:t xml:space="preserve"> GameView is responsible for all input.</w:t>
+      </w:r>
+      <w:r>
+        <w:rPr>
+          <w:rFonts w:ascii="Avenir Next LT Pro" w:hAnsi="Avenir Next LT Pro"/>
+        </w:rPr>
+        <w:t xml:space="preserve"> </w:t>
+      </w:r>
+      <w:r>
+        <w:rPr>
+          <w:rFonts w:ascii="Avenir Next LT Pro" w:hAnsi="Avenir Next LT Pro"/>
+        </w:rPr>
+        <w:t xml:space="preserve">We also </w:t>
+      </w:r>
+      <w:r>
+        <w:rPr>
+          <w:rFonts w:ascii="Avenir Next LT Pro" w:hAnsi="Avenir Next LT Pro"/>
+        </w:rPr>
+        <w:t xml:space="preserve">added a </w:t>
+      </w:r>
+      <w:proofErr w:type="gramStart"/>
+      <w:r>
+        <w:rPr>
+          <w:rFonts w:ascii="Avenir Next LT Pro" w:hAnsi="Avenir Next LT Pro"/>
+        </w:rPr>
+        <w:t>menu(</w:t>
+      </w:r>
+      <w:proofErr w:type="gramEnd"/>
+      <w:r>
+        <w:rPr>
+          <w:rFonts w:ascii="Avenir Next LT Pro" w:hAnsi="Avenir Next LT Pro"/>
+        </w:rPr>
+        <w:t xml:space="preserve">) method to print the initial game menu and put our promptMove() method </w:t>
+      </w:r>
+      <w:r>
+        <w:rPr>
+          <w:rFonts w:ascii="Avenir Next LT Pro" w:hAnsi="Avenir Next LT Pro"/>
+        </w:rPr>
+        <w:t xml:space="preserve">for requesting player input </w:t>
+      </w:r>
+      <w:r>
+        <w:rPr>
+          <w:rFonts w:ascii="Avenir Next LT Pro" w:hAnsi="Avenir Next LT Pro"/>
+        </w:rPr>
+        <w:t>into GameView. These changes were made so that any functionality related to updating the console view was encapsulated within GameView</w:t>
+      </w:r>
+      <w:r>
+        <w:rPr>
+          <w:rFonts w:ascii="Avenir Next LT Pro" w:hAnsi="Avenir Next LT Pro"/>
+        </w:rPr>
+        <w:t xml:space="preserve">, which aligns </w:t>
+      </w:r>
+      <w:r>
+        <w:rPr>
+          <w:rFonts w:ascii="Avenir Next LT Pro" w:hAnsi="Avenir Next LT Pro"/>
+        </w:rPr>
+        <w:t xml:space="preserve">with </w:t>
+      </w:r>
+      <w:r>
+        <w:rPr>
+          <w:rFonts w:ascii="Avenir Next LT Pro" w:hAnsi="Avenir Next LT Pro"/>
+        </w:rPr>
+        <w:t xml:space="preserve">the Single Responsibility </w:t>
+      </w:r>
+      <w:r>
+        <w:rPr>
+          <w:rFonts w:ascii="Avenir Next LT Pro" w:hAnsi="Avenir Next LT Pro"/>
+        </w:rPr>
+        <w:t>p</w:t>
+      </w:r>
+      <w:r>
+        <w:rPr>
+          <w:rFonts w:ascii="Avenir Next LT Pro" w:hAnsi="Avenir Next LT Pro"/>
+        </w:rPr>
+        <w:t>rinciple</w:t>
+      </w:r>
+      <w:r>
+        <w:rPr>
+          <w:rFonts w:ascii="Avenir Next LT Pro" w:hAnsi="Avenir Next LT Pro"/>
+        </w:rPr>
+        <w:t>.</w:t>
       </w:r>
     </w:p>
     <w:p>
       <w:pPr>
-        <w:spacing w:line="360" w:lineRule="auto"/>
+        <w:spacing w:line="480" w:lineRule="auto"/>
         <w:ind w:firstLine="720"/>
         <w:rPr>
           <w:rFonts w:ascii="Avenir Next LT Pro" w:hAnsi="Avenir Next LT Pro"/>
@@ -246,7 +346,32 @@
         <w:rPr>
           <w:rFonts w:ascii="Avenir Next LT Pro" w:hAnsi="Avenir Next LT Pro"/>
         </w:rPr>
-        <w:t xml:space="preserve">When starting a new game, our previous version had GameInitializer creating the Board, and then passing that on to GameModel. In this version, we now only use GameInitializer to create Turtles and </w:t>
+        <w:lastRenderedPageBreak/>
+        <w:t>When starting a new game, our previous version had GameInitializer creating the</w:t>
+      </w:r>
+      <w:r>
+        <w:rPr>
+          <w:rFonts w:ascii="Avenir Next LT Pro" w:hAnsi="Avenir Next LT Pro"/>
+        </w:rPr>
+        <w:t xml:space="preserve"> Turtles, Jewels, and</w:t>
+      </w:r>
+      <w:r>
+        <w:rPr>
+          <w:rFonts w:ascii="Avenir Next LT Pro" w:hAnsi="Avenir Next LT Pro"/>
+        </w:rPr>
+        <w:t xml:space="preserve"> Board, and then passing that </w:t>
+      </w:r>
+      <w:r>
+        <w:rPr>
+          <w:rFonts w:ascii="Avenir Next LT Pro" w:hAnsi="Avenir Next LT Pro"/>
+        </w:rPr>
+        <w:t xml:space="preserve">Board </w:t>
+      </w:r>
+      <w:r>
+        <w:rPr>
+          <w:rFonts w:ascii="Avenir Next LT Pro" w:hAnsi="Avenir Next LT Pro"/>
+        </w:rPr>
+        <w:t xml:space="preserve">on to GameModel. In this version, we now only use GameInitializer to create Turtles and </w:t>
       </w:r>
       <w:r>
         <w:rPr>
@@ -281,7 +406,7 @@
     </w:p>
     <w:p>
       <w:pPr>
-        <w:spacing w:line="360" w:lineRule="auto"/>
+        <w:spacing w:line="480" w:lineRule="auto"/>
         <w:ind w:firstLine="720"/>
         <w:rPr>
           <w:rFonts w:ascii="Avenir Next LT Pro" w:hAnsi="Avenir Next LT Pro"/>
@@ -291,14 +416,53 @@
         <w:rPr>
           <w:rFonts w:ascii="Avenir Next LT Pro" w:hAnsi="Avenir Next LT Pro"/>
         </w:rPr>
-        <w:lastRenderedPageBreak/>
-        <w:t xml:space="preserve">In the Board class itself, several changes were made. We previously had methods placeTurtles() and placeJewels() in this class, which were responsible for adding each element in the lists of jewels and turtles passed to Board to the game board’s configuration. Now, a single placeTiles() method handles the work of these classes. </w:t>
-      </w:r>
-      <w:r>
-        <w:rPr>
-          <w:rFonts w:ascii="Avenir Next LT Pro" w:hAnsi="Avenir Next LT Pro"/>
-        </w:rPr>
-        <w:t xml:space="preserve">It does this by creating a collection of all of the Jewel and Turtle tiles in the form of a unified </w:t>
+        <w:t xml:space="preserve">In the Board class itself, several changes were made. We previously had methods </w:t>
+      </w:r>
+      <w:proofErr w:type="gramStart"/>
+      <w:r>
+        <w:rPr>
+          <w:rFonts w:ascii="Avenir Next LT Pro" w:hAnsi="Avenir Next LT Pro"/>
+        </w:rPr>
+        <w:t>placeTurtles(</w:t>
+      </w:r>
+      <w:proofErr w:type="gramEnd"/>
+      <w:r>
+        <w:rPr>
+          <w:rFonts w:ascii="Avenir Next LT Pro" w:hAnsi="Avenir Next LT Pro"/>
+        </w:rPr>
+        <w:t xml:space="preserve">) and placeJewels() in this class, which were responsible for adding each element in the lists of jewels and turtles passed to the game board’s configuration. Now, a single </w:t>
+      </w:r>
+      <w:proofErr w:type="gramStart"/>
+      <w:r>
+        <w:rPr>
+          <w:rFonts w:ascii="Avenir Next LT Pro" w:hAnsi="Avenir Next LT Pro"/>
+        </w:rPr>
+        <w:t>placeTiles(</w:t>
+      </w:r>
+      <w:proofErr w:type="gramEnd"/>
+      <w:r>
+        <w:rPr>
+          <w:rFonts w:ascii="Avenir Next LT Pro" w:hAnsi="Avenir Next LT Pro"/>
+        </w:rPr>
+        <w:t xml:space="preserve">) method handles the work of these classes. </w:t>
+      </w:r>
+      <w:r>
+        <w:rPr>
+          <w:rFonts w:ascii="Avenir Next LT Pro" w:hAnsi="Avenir Next LT Pro"/>
+        </w:rPr>
+        <w:t xml:space="preserve">It does this by creating a collection of </w:t>
+      </w:r>
+      <w:r>
+        <w:rPr>
+          <w:rFonts w:ascii="Avenir Next LT Pro" w:hAnsi="Avenir Next LT Pro"/>
+        </w:rPr>
+        <w:t>all</w:t>
+      </w:r>
+      <w:r>
+        <w:rPr>
+          <w:rFonts w:ascii="Avenir Next LT Pro" w:hAnsi="Avenir Next LT Pro"/>
+        </w:rPr>
+        <w:t xml:space="preserve"> the Jewel and Turtle tiles in the form of a unified </w:t>
       </w:r>
       <w:r>
         <w:rPr>
@@ -317,11 +481,83 @@
           <w:rFonts w:ascii="Avenir Next LT Pro" w:hAnsi="Avenir Next LT Pro"/>
         </w:rPr>
         <w:t>Making this change was inspired by the Liskov Substitution principle. With the Jewel and Turtle classes being subclasses of Tile, that means they should be substitutable for their base class. Therefore, creating a method that handles a list of objects that fall under subclasses of Tile, rather than creating a separate method for each subclass, takes advantage of this principle.</w:t>
+      </w:r>
+      <w:r>
+        <w:rPr>
+          <w:rFonts w:ascii="Avenir Next LT Pro" w:hAnsi="Avenir Next LT Pro"/>
+        </w:rPr>
+        <w:t xml:space="preserve"> In addition, when new types of Tiles will be added to a more advanced version of the game, incorporating Liskov’s principle in this fashion has made our adherence to the Open-Close principle stronger. Our Board</w:t>
+      </w:r>
+      <w:r>
+        <w:rPr>
+          <w:rFonts w:ascii="Avenir Next LT Pro" w:hAnsi="Avenir Next LT Pro"/>
+        </w:rPr>
+        <w:t xml:space="preserve"> class</w:t>
+      </w:r>
+      <w:r>
+        <w:rPr>
+          <w:rFonts w:ascii="Avenir Next LT Pro" w:hAnsi="Avenir Next LT Pro"/>
+        </w:rPr>
+        <w:t xml:space="preserve"> is open for extension </w:t>
+      </w:r>
+      <w:r>
+        <w:rPr>
+          <w:rFonts w:ascii="Avenir Next LT Pro" w:hAnsi="Avenir Next LT Pro"/>
+        </w:rPr>
+        <w:t>by a</w:t>
+      </w:r>
+      <w:r>
+        <w:rPr>
+          <w:rFonts w:ascii="Avenir Next LT Pro" w:hAnsi="Avenir Next LT Pro"/>
+        </w:rPr>
+        <w:t>llowing new</w:t>
+      </w:r>
+      <w:r>
+        <w:rPr>
+          <w:rFonts w:ascii="Avenir Next LT Pro" w:hAnsi="Avenir Next LT Pro"/>
+        </w:rPr>
+        <w:t xml:space="preserve"> Tile</w:t>
+      </w:r>
+      <w:r>
+        <w:rPr>
+          <w:rFonts w:ascii="Avenir Next LT Pro" w:hAnsi="Avenir Next LT Pro"/>
+        </w:rPr>
+        <w:t xml:space="preserve"> subclasses to be passed to it as input,</w:t>
+      </w:r>
+      <w:r>
+        <w:rPr>
+          <w:rFonts w:ascii="Avenir Next LT Pro" w:hAnsi="Avenir Next LT Pro"/>
+        </w:rPr>
+        <w:t xml:space="preserve"> </w:t>
+      </w:r>
+      <w:r>
+        <w:rPr>
+          <w:rFonts w:ascii="Avenir Next LT Pro" w:hAnsi="Avenir Next LT Pro"/>
+        </w:rPr>
+        <w:t xml:space="preserve">but </w:t>
+      </w:r>
+      <w:r>
+        <w:rPr>
+          <w:rFonts w:ascii="Avenir Next LT Pro" w:hAnsi="Avenir Next LT Pro"/>
+        </w:rPr>
+        <w:t xml:space="preserve">partially </w:t>
+      </w:r>
+      <w:r>
+        <w:rPr>
+          <w:rFonts w:ascii="Avenir Next LT Pro" w:hAnsi="Avenir Next LT Pro"/>
+        </w:rPr>
+        <w:t xml:space="preserve">closed for modification </w:t>
+      </w:r>
+      <w:r>
+        <w:rPr>
+          <w:rFonts w:ascii="Avenir Next LT Pro" w:hAnsi="Avenir Next LT Pro"/>
+        </w:rPr>
+        <w:t>since unique methods to place those new subclasses on the Board will be unnecessary.</w:t>
       </w:r>
     </w:p>
     <w:p>
       <w:pPr>
-        <w:spacing w:line="360" w:lineRule="auto"/>
+        <w:spacing w:line="480" w:lineRule="auto"/>
         <w:ind w:firstLine="720"/>
         <w:rPr>
           <w:rFonts w:ascii="Avenir Next LT Pro" w:hAnsi="Avenir Next LT Pro"/>
@@ -331,13 +567,34 @@
         <w:rPr>
           <w:rFonts w:ascii="Avenir Next LT Pro" w:hAnsi="Avenir Next LT Pro"/>
         </w:rPr>
-        <w:t xml:space="preserve">The Action class (previously called Move, which was changed to make its function more explicit) has been updated a few different ways  </w:t>
-      </w:r>
-      <w:r>
-        <w:rPr>
-          <w:rFonts w:ascii="Avenir Next LT Pro" w:hAnsi="Avenir Next LT Pro"/>
-        </w:rPr>
-        <w:t>Previously checkForJewel()</w:t>
+        <w:lastRenderedPageBreak/>
+        <w:t>The Action class (previously called Move, which was changed to make its function more explicit) has been updated a few different ways</w:t>
+      </w:r>
+      <w:r>
+        <w:rPr>
+          <w:rFonts w:ascii="Avenir Next LT Pro" w:hAnsi="Avenir Next LT Pro"/>
+        </w:rPr>
+        <w:t xml:space="preserve">. </w:t>
+      </w:r>
+      <w:r>
+        <w:rPr>
+          <w:rFonts w:ascii="Avenir Next LT Pro" w:hAnsi="Avenir Next LT Pro"/>
+        </w:rPr>
+        <w:t xml:space="preserve">Previously </w:t>
+      </w:r>
+      <w:proofErr w:type="gramStart"/>
+      <w:r>
+        <w:rPr>
+          <w:rFonts w:ascii="Avenir Next LT Pro" w:hAnsi="Avenir Next LT Pro"/>
+        </w:rPr>
+        <w:t>checkForJewel(</w:t>
+      </w:r>
+      <w:proofErr w:type="gramEnd"/>
+      <w:r>
+        <w:rPr>
+          <w:rFonts w:ascii="Avenir Next LT Pro" w:hAnsi="Avenir Next LT Pro"/>
+        </w:rPr>
+        <w:t>)</w:t>
       </w:r>
       <w:r>
         <w:rPr>
@@ -385,12 +642,36 @@
         <w:rPr>
           <w:rFonts w:ascii="Avenir Next LT Pro" w:hAnsi="Avenir Next LT Pro"/>
         </w:rPr>
-        <w:t>Now, the Board class checks this since its main responsibility is containing and relaying the configuration of the Board. In addition, we moved the methods to validate users’ requests to the Action class from GameModel. The responsibility of evaluating an Action’s validity should be part of the Action itself if applying the Single Responsibility principle.</w:t>
+        <w:t xml:space="preserve">Now, the Board class checks this since its main responsibility is containing and relaying the configuration of the Board. In addition, we moved the methods to validate users’ requests to the Action class from GameModel. The responsibility of evaluating an Action’s validity </w:t>
+      </w:r>
+      <w:r>
+        <w:rPr>
+          <w:rFonts w:ascii="Avenir Next LT Pro" w:hAnsi="Avenir Next LT Pro"/>
+        </w:rPr>
+        <w:t>is now</w:t>
+      </w:r>
+      <w:r>
+        <w:rPr>
+          <w:rFonts w:ascii="Avenir Next LT Pro" w:hAnsi="Avenir Next LT Pro"/>
+        </w:rPr>
+        <w:t xml:space="preserve"> part of the Action itself</w:t>
+      </w:r>
+      <w:r>
+        <w:rPr>
+          <w:rFonts w:ascii="Avenir Next LT Pro" w:hAnsi="Avenir Next LT Pro"/>
+        </w:rPr>
+        <w:t>, which takes advantage of</w:t>
+      </w:r>
+      <w:r>
+        <w:rPr>
+          <w:rFonts w:ascii="Avenir Next LT Pro" w:hAnsi="Avenir Next LT Pro"/>
+        </w:rPr>
+        <w:t xml:space="preserve"> the Single Responsibility principle.</w:t>
       </w:r>
     </w:p>
     <w:p>
       <w:pPr>
-        <w:spacing w:line="360" w:lineRule="auto"/>
+        <w:spacing w:line="480" w:lineRule="auto"/>
         <w:ind w:firstLine="720"/>
         <w:rPr>
           <w:rFonts w:ascii="Avenir Next LT Pro" w:hAnsi="Avenir Next LT Pro"/>
@@ -436,7 +717,55 @@
         <w:rPr>
           <w:rFonts w:ascii="Avenir Next LT Pro" w:hAnsi="Avenir Next LT Pro"/>
         </w:rPr>
-        <w:t xml:space="preserve"> calculate and return a list of all of the Coordinates of its 4 adjacent neighbours. This allowed us to get rid of the coordAhead() and coordBehind() functions in Board</w:t>
+        <w:t xml:space="preserve"> calculate and return a list of </w:t>
+      </w:r>
+      <w:proofErr w:type="gramStart"/>
+      <w:r>
+        <w:rPr>
+          <w:rFonts w:ascii="Avenir Next LT Pro" w:hAnsi="Avenir Next LT Pro"/>
+        </w:rPr>
+        <w:t>all of</w:t>
+      </w:r>
+      <w:proofErr w:type="gramEnd"/>
+      <w:r>
+        <w:rPr>
+          <w:rFonts w:ascii="Avenir Next LT Pro" w:hAnsi="Avenir Next LT Pro"/>
+        </w:rPr>
+        <w:t xml:space="preserve"> the Coordinates of its 4 adjacent neighbours. This allowed us to get rid of the </w:t>
+      </w:r>
+      <w:proofErr w:type="gramStart"/>
+      <w:r>
+        <w:rPr>
+          <w:rFonts w:ascii="Avenir Next LT Pro" w:hAnsi="Avenir Next LT Pro"/>
+        </w:rPr>
+        <w:t>coordAhead(</w:t>
+      </w:r>
+      <w:proofErr w:type="gramEnd"/>
+      <w:r>
+        <w:rPr>
+          <w:rFonts w:ascii="Avenir Next LT Pro" w:hAnsi="Avenir Next LT Pro"/>
+        </w:rPr>
+        <w:t>) and coordBehind() functions in Board</w:t>
+      </w:r>
+      <w:r>
+        <w:rPr>
+          <w:rFonts w:ascii="Avenir Next LT Pro" w:hAnsi="Avenir Next LT Pro"/>
+        </w:rPr>
+        <w:t xml:space="preserve"> by adding </w:t>
+      </w:r>
+      <w:proofErr w:type="spellStart"/>
+      <w:r>
+        <w:rPr>
+          <w:rFonts w:ascii="Avenir Next LT Pro" w:hAnsi="Avenir Next LT Pro"/>
+        </w:rPr>
+        <w:t>getAdj</w:t>
+      </w:r>
+      <w:proofErr w:type="spellEnd"/>
+      <w:r>
+        <w:rPr>
+          <w:rFonts w:ascii="Avenir Next LT Pro" w:hAnsi="Avenir Next LT Pro"/>
+        </w:rPr>
+        <w:t>() to the Coordinate class</w:t>
       </w:r>
       <w:r>
         <w:rPr>
@@ -454,12 +783,18 @@
         <w:rPr>
           <w:rFonts w:ascii="Avenir Next LT Pro" w:hAnsi="Avenir Next LT Pro"/>
         </w:rPr>
-        <w:t>that a Turtle would move to based on the Direction that Turtle is facing and do the same for the position behind a Turtle if a bug card is to be used. Delegating this task to Coordinate further reduced Board’s responsibilities.</w:t>
+        <w:t xml:space="preserve">that a Turtle would move to based on the Direction that Turtle is facing and do the same for the position behind a Turtle if a bug card is to be used. Delegating this task to Coordinate </w:t>
+      </w:r>
+      <w:r>
+        <w:rPr>
+          <w:rFonts w:ascii="Avenir Next LT Pro" w:hAnsi="Avenir Next LT Pro"/>
+        </w:rPr>
+        <w:t>made this class less tightly coupled with the Board class.</w:t>
       </w:r>
     </w:p>
     <w:p>
       <w:pPr>
-        <w:spacing w:line="360" w:lineRule="auto"/>
+        <w:spacing w:line="480" w:lineRule="auto"/>
         <w:ind w:firstLine="720"/>
         <w:rPr>
           <w:rFonts w:ascii="Avenir Next LT Pro" w:hAnsi="Avenir Next LT Pro"/>
@@ -469,25 +804,58 @@
         <w:rPr>
           <w:rFonts w:ascii="Avenir Next LT Pro" w:hAnsi="Avenir Next LT Pro"/>
         </w:rPr>
-        <w:t>The Card class now has increased functionality relating to left and right turns. We added a method isTurn() to this class which returns true</w:t>
-      </w:r>
-      <w:r>
-        <w:rPr>
-          <w:rFonts w:ascii="Avenir Next LT Pro" w:hAnsi="Avenir Next LT Pro"/>
-        </w:rPr>
-        <w:t xml:space="preserve"> if the Card being evaluated is a Left or Right Card. This was useful for Action’s execute() and validate() methods, since any move related to a left or right turn would always be executable and this eliminated the need for conditional statements in these methods testing if the Card was Left or Right. There was also an opposite() method added to Card, which returned Left if a Right Card was used and vice </w:t>
-      </w:r>
-      <w:r>
-        <w:rPr>
-          <w:rFonts w:ascii="Avenir Next LT Pro" w:hAnsi="Avenir Next LT Pro"/>
-        </w:rPr>
-        <w:lastRenderedPageBreak/>
-        <w:t>versa. This function was added to simplify the use of bug cards after a Turtle has turned left or right.</w:t>
+        <w:t xml:space="preserve">The Card class now has increased functionality relating to left and right turns. We added a method </w:t>
+      </w:r>
+      <w:proofErr w:type="gramStart"/>
+      <w:r>
+        <w:rPr>
+          <w:rFonts w:ascii="Avenir Next LT Pro" w:hAnsi="Avenir Next LT Pro"/>
+        </w:rPr>
+        <w:t>isTurn(</w:t>
+      </w:r>
+      <w:proofErr w:type="gramEnd"/>
+      <w:r>
+        <w:rPr>
+          <w:rFonts w:ascii="Avenir Next LT Pro" w:hAnsi="Avenir Next LT Pro"/>
+        </w:rPr>
+        <w:t>) to this class which returns true</w:t>
+      </w:r>
+      <w:r>
+        <w:rPr>
+          <w:rFonts w:ascii="Avenir Next LT Pro" w:hAnsi="Avenir Next LT Pro"/>
+        </w:rPr>
+        <w:t xml:space="preserve"> if the Card being evaluated is a Left or Right Card. This was useful for Action’s execute() and validate() methods, since any move related to a left or right turn would always be executable and this eliminated the need for conditional statements in these methods testing if the Card was Left or Right. There was also an </w:t>
+      </w:r>
+      <w:proofErr w:type="gramStart"/>
+      <w:r>
+        <w:rPr>
+          <w:rFonts w:ascii="Avenir Next LT Pro" w:hAnsi="Avenir Next LT Pro"/>
+        </w:rPr>
+        <w:t>opposite(</w:t>
+      </w:r>
+      <w:proofErr w:type="gramEnd"/>
+      <w:r>
+        <w:rPr>
+          <w:rFonts w:ascii="Avenir Next LT Pro" w:hAnsi="Avenir Next LT Pro"/>
+        </w:rPr>
+        <w:t xml:space="preserve">) method added to Card, which returned Left if a Right Card was </w:t>
+      </w:r>
+      <w:r>
+        <w:rPr>
+          <w:rFonts w:ascii="Avenir Next LT Pro" w:hAnsi="Avenir Next LT Pro"/>
+        </w:rPr>
+        <w:t>inputted</w:t>
+      </w:r>
+      <w:r>
+        <w:rPr>
+          <w:rFonts w:ascii="Avenir Next LT Pro" w:hAnsi="Avenir Next LT Pro"/>
+        </w:rPr>
+        <w:t xml:space="preserve"> and vice versa. This function was added to simplify the use of bug cards after a Turtle has turned left or right.</w:t>
       </w:r>
     </w:p>
     <w:p>
       <w:pPr>
-        <w:spacing w:line="360" w:lineRule="auto"/>
+        <w:spacing w:line="480" w:lineRule="auto"/>
         <w:ind w:firstLine="720"/>
         <w:rPr>
           <w:rFonts w:ascii="Avenir Next LT Pro" w:hAnsi="Avenir Next LT Pro"/>
@@ -497,7 +865,20 @@
         <w:rPr>
           <w:rFonts w:ascii="Avenir Next LT Pro" w:hAnsi="Avenir Next LT Pro"/>
         </w:rPr>
-        <w:t xml:space="preserve">The Direction class has also been modified to reduce </w:t>
+        <w:lastRenderedPageBreak/>
+        <w:t xml:space="preserve">The Direction </w:t>
+      </w:r>
+      <w:r>
+        <w:rPr>
+          <w:rFonts w:ascii="Avenir Next LT Pro" w:hAnsi="Avenir Next LT Pro"/>
+        </w:rPr>
+        <w:t>enumerated type</w:t>
+      </w:r>
+      <w:r>
+        <w:rPr>
+          <w:rFonts w:ascii="Avenir Next LT Pro" w:hAnsi="Avenir Next LT Pro"/>
+        </w:rPr>
+        <w:t xml:space="preserve"> has also been modified to reduce </w:t>
       </w:r>
       <w:r>
         <w:rPr>
@@ -539,19 +920,47 @@
         <w:rPr>
           <w:rFonts w:ascii="Avenir Next LT Pro" w:hAnsi="Avenir Next LT Pro"/>
         </w:rPr>
-        <w:t xml:space="preserve">Now, Direction has a reverse() method which can return the opposite Direction to the one currently being faced. This is useful for bug card execution since it can facilitate backwards movement. Previously, Board’s coordAhead()/coordBehind() functions </w:t>
-      </w:r>
-      <w:r>
-        <w:rPr>
-          <w:rFonts w:ascii="Avenir Next LT Pro" w:hAnsi="Avenir Next LT Pro"/>
-        </w:rPr>
-        <w:t>handled</w:t>
-      </w:r>
-      <w:r>
-        <w:rPr>
-          <w:rFonts w:ascii="Avenir Next LT Pro" w:hAnsi="Avenir Next LT Pro"/>
-        </w:rPr>
-        <w:t xml:space="preserve"> this.</w:t>
+        <w:t xml:space="preserve">Now, Direction has a </w:t>
+      </w:r>
+      <w:proofErr w:type="gramStart"/>
+      <w:r>
+        <w:rPr>
+          <w:rFonts w:ascii="Avenir Next LT Pro" w:hAnsi="Avenir Next LT Pro"/>
+        </w:rPr>
+        <w:t>reverse(</w:t>
+      </w:r>
+      <w:proofErr w:type="gramEnd"/>
+      <w:r>
+        <w:rPr>
+          <w:rFonts w:ascii="Avenir Next LT Pro" w:hAnsi="Avenir Next LT Pro"/>
+        </w:rPr>
+        <w:t>) method which can return the opposite Direction to the one currently being faced. This is useful for bug card execution since it can facilitate backwards movement. Previously, Board’s coordAhead()/</w:t>
+      </w:r>
+      <w:proofErr w:type="gramStart"/>
+      <w:r>
+        <w:rPr>
+          <w:rFonts w:ascii="Avenir Next LT Pro" w:hAnsi="Avenir Next LT Pro"/>
+        </w:rPr>
+        <w:t>coordBehind(</w:t>
+      </w:r>
+      <w:proofErr w:type="gramEnd"/>
+      <w:r>
+        <w:rPr>
+          <w:rFonts w:ascii="Avenir Next LT Pro" w:hAnsi="Avenir Next LT Pro"/>
+        </w:rPr>
+        <w:t xml:space="preserve">) functions </w:t>
+      </w:r>
+      <w:r>
+        <w:rPr>
+          <w:rFonts w:ascii="Avenir Next LT Pro" w:hAnsi="Avenir Next LT Pro"/>
+        </w:rPr>
+        <w:t xml:space="preserve">assisted with </w:t>
+      </w:r>
+      <w:r>
+        <w:rPr>
+          <w:rFonts w:ascii="Avenir Next LT Pro" w:hAnsi="Avenir Next LT Pro"/>
+        </w:rPr>
+        <w:t>this.</w:t>
       </w:r>
       <w:r>
         <w:rPr>
@@ -563,451 +972,387 @@
         <w:rPr>
           <w:rFonts w:ascii="Avenir Next LT Pro" w:hAnsi="Avenir Next LT Pro"/>
         </w:rPr>
-        <w:t xml:space="preserve"> turnDir() method which accepts a String input of “left” or “right” and returns the corresponding new Direction if a turn will be executed. Previously, Action was responsible for calculating this when a rotation was requested.</w:t>
+        <w:t xml:space="preserve"> </w:t>
+      </w:r>
+      <w:r>
+        <w:rPr>
+          <w:rFonts w:ascii="Avenir Next LT Pro" w:hAnsi="Avenir Next LT Pro"/>
+        </w:rPr>
+        <w:t xml:space="preserve">the new </w:t>
+      </w:r>
+      <w:proofErr w:type="gramStart"/>
+      <w:r>
+        <w:rPr>
+          <w:rFonts w:ascii="Avenir Next LT Pro" w:hAnsi="Avenir Next LT Pro"/>
+        </w:rPr>
+        <w:t>turnDir(</w:t>
+      </w:r>
+      <w:proofErr w:type="gramEnd"/>
+      <w:r>
+        <w:rPr>
+          <w:rFonts w:ascii="Avenir Next LT Pro" w:hAnsi="Avenir Next LT Pro"/>
+        </w:rPr>
+        <w:t xml:space="preserve">) method accepts a String input of “left” or “right” and returns the corresponding new Direction if </w:t>
+      </w:r>
+      <w:r>
+        <w:rPr>
+          <w:rFonts w:ascii="Avenir Next LT Pro" w:hAnsi="Avenir Next LT Pro"/>
+        </w:rPr>
+        <w:t>that</w:t>
+      </w:r>
+      <w:r>
+        <w:rPr>
+          <w:rFonts w:ascii="Avenir Next LT Pro" w:hAnsi="Avenir Next LT Pro"/>
+        </w:rPr>
+        <w:t xml:space="preserve"> </w:t>
+      </w:r>
+      <w:r>
+        <w:rPr>
+          <w:rFonts w:ascii="Avenir Next LT Pro" w:hAnsi="Avenir Next LT Pro"/>
+        </w:rPr>
+        <w:t>rotation</w:t>
+      </w:r>
+      <w:r>
+        <w:rPr>
+          <w:rFonts w:ascii="Avenir Next LT Pro" w:hAnsi="Avenir Next LT Pro"/>
+        </w:rPr>
+        <w:t xml:space="preserve"> </w:t>
+      </w:r>
+      <w:r>
+        <w:rPr>
+          <w:rFonts w:ascii="Avenir Next LT Pro" w:hAnsi="Avenir Next LT Pro"/>
+        </w:rPr>
+        <w:t>is</w:t>
+      </w:r>
+      <w:r>
+        <w:rPr>
+          <w:rFonts w:ascii="Avenir Next LT Pro" w:hAnsi="Avenir Next LT Pro"/>
+        </w:rPr>
+        <w:t xml:space="preserve"> </w:t>
+      </w:r>
+      <w:r>
+        <w:rPr>
+          <w:rFonts w:ascii="Avenir Next LT Pro" w:hAnsi="Avenir Next LT Pro"/>
+        </w:rPr>
+        <w:t xml:space="preserve">to </w:t>
+      </w:r>
+      <w:r>
+        <w:rPr>
+          <w:rFonts w:ascii="Avenir Next LT Pro" w:hAnsi="Avenir Next LT Pro"/>
+        </w:rPr>
+        <w:t>be executed. Previously, Action was responsible for calculating this when a rotation was requested.</w:t>
+      </w:r>
+      <w:r>
+        <w:rPr>
+          <w:rFonts w:ascii="Avenir Next LT Pro" w:hAnsi="Avenir Next LT Pro"/>
+        </w:rPr>
+        <w:t xml:space="preserve"> Adding complex Direction-related operations to Direction itself helped our code adhere to the Single Responsibility </w:t>
+      </w:r>
+      <w:r>
+        <w:rPr>
+          <w:rFonts w:ascii="Avenir Next LT Pro" w:hAnsi="Avenir Next LT Pro"/>
+        </w:rPr>
+        <w:t>p</w:t>
+      </w:r>
+      <w:r>
+        <w:rPr>
+          <w:rFonts w:ascii="Avenir Next LT Pro" w:hAnsi="Avenir Next LT Pro"/>
+        </w:rPr>
+        <w:t>rinciple.</w:t>
       </w:r>
     </w:p>
     <w:p>
       <w:pPr>
-        <w:spacing w:line="360" w:lineRule="auto"/>
+        <w:spacing w:line="480" w:lineRule="auto"/>
         <w:ind w:firstLine="720"/>
         <w:rPr>
           <w:rFonts w:ascii="Avenir Next LT Pro" w:hAnsi="Avenir Next LT Pro"/>
         </w:rPr>
       </w:pPr>
+      <w:r>
+        <w:rPr>
+          <w:rFonts w:ascii="Avenir Next LT Pro" w:hAnsi="Avenir Next LT Pro"/>
+        </w:rPr>
+        <w:t>Finally, a</w:t>
+      </w:r>
+      <w:r>
+        <w:rPr>
+          <w:rFonts w:ascii="Avenir Next LT Pro" w:hAnsi="Avenir Next LT Pro"/>
+        </w:rPr>
+        <w:t>s a correction to the close coupling of our Model and Controller from Milestone 3</w:t>
+      </w:r>
+      <w:r>
+        <w:rPr>
+          <w:rFonts w:ascii="Avenir Next LT Pro" w:hAnsi="Avenir Next LT Pro"/>
+        </w:rPr>
+        <w:t>, w</w:t>
+      </w:r>
+      <w:r>
+        <w:rPr>
+          <w:rFonts w:ascii="Avenir Next LT Pro" w:hAnsi="Avenir Next LT Pro"/>
+        </w:rPr>
+        <w:t>e created a new class</w:t>
+      </w:r>
+      <w:r>
+        <w:rPr>
+          <w:rFonts w:ascii="Avenir Next LT Pro" w:hAnsi="Avenir Next LT Pro"/>
+        </w:rPr>
+        <w:t xml:space="preserve"> in our Model</w:t>
+      </w:r>
+      <w:r>
+        <w:rPr>
+          <w:rFonts w:ascii="Avenir Next LT Pro" w:hAnsi="Avenir Next LT Pro"/>
+        </w:rPr>
+        <w:t xml:space="preserve"> called </w:t>
+      </w:r>
+      <w:proofErr w:type="spellStart"/>
+      <w:r>
+        <w:rPr>
+          <w:rFonts w:ascii="Avenir Next LT Pro" w:hAnsi="Avenir Next LT Pro"/>
+        </w:rPr>
+        <w:t>GamePlay</w:t>
+      </w:r>
+      <w:proofErr w:type="spellEnd"/>
+      <w:r>
+        <w:rPr>
+          <w:rFonts w:ascii="Avenir Next LT Pro" w:hAnsi="Avenir Next LT Pro"/>
+        </w:rPr>
+        <w:t xml:space="preserve"> to remove </w:t>
+      </w:r>
+      <w:r>
+        <w:rPr>
+          <w:rFonts w:ascii="Avenir Next LT Pro" w:hAnsi="Avenir Next LT Pro"/>
+        </w:rPr>
+        <w:t>any game</w:t>
+      </w:r>
+      <w:r>
+        <w:rPr>
+          <w:rFonts w:ascii="Avenir Next LT Pro" w:hAnsi="Avenir Next LT Pro"/>
+        </w:rPr>
+        <w:t xml:space="preserve"> logic from the Controller. This </w:t>
+      </w:r>
+      <w:r>
+        <w:rPr>
+          <w:rFonts w:ascii="Avenir Next LT Pro" w:hAnsi="Avenir Next LT Pro"/>
+        </w:rPr>
+        <w:t xml:space="preserve">class now houses the methods </w:t>
+      </w:r>
+      <w:proofErr w:type="spellStart"/>
+      <w:proofErr w:type="gramStart"/>
+      <w:r>
+        <w:rPr>
+          <w:rFonts w:ascii="Avenir Next LT Pro" w:hAnsi="Avenir Next LT Pro"/>
+        </w:rPr>
+        <w:t>requestMove</w:t>
+      </w:r>
+      <w:proofErr w:type="spellEnd"/>
+      <w:r>
+        <w:rPr>
+          <w:rFonts w:ascii="Avenir Next LT Pro" w:hAnsi="Avenir Next LT Pro"/>
+        </w:rPr>
+        <w:t>(</w:t>
+      </w:r>
+      <w:proofErr w:type="gramEnd"/>
+      <w:r>
+        <w:rPr>
+          <w:rFonts w:ascii="Avenir Next LT Pro" w:hAnsi="Avenir Next LT Pro"/>
+        </w:rPr>
+        <w:t xml:space="preserve">), </w:t>
+      </w:r>
+      <w:proofErr w:type="spellStart"/>
+      <w:r>
+        <w:rPr>
+          <w:rFonts w:ascii="Avenir Next LT Pro" w:hAnsi="Avenir Next LT Pro"/>
+        </w:rPr>
+        <w:t>playRound</w:t>
+      </w:r>
+      <w:proofErr w:type="spellEnd"/>
+      <w:r>
+        <w:rPr>
+          <w:rFonts w:ascii="Avenir Next LT Pro" w:hAnsi="Avenir Next LT Pro"/>
+        </w:rPr>
+        <w:t xml:space="preserve">(), </w:t>
+      </w:r>
+      <w:proofErr w:type="spellStart"/>
+      <w:r>
+        <w:rPr>
+          <w:rFonts w:ascii="Avenir Next LT Pro" w:hAnsi="Avenir Next LT Pro"/>
+        </w:rPr>
+        <w:t>playTurn</w:t>
+      </w:r>
+      <w:proofErr w:type="spellEnd"/>
+      <w:r>
+        <w:rPr>
+          <w:rFonts w:ascii="Avenir Next LT Pro" w:hAnsi="Avenir Next LT Pro"/>
+        </w:rPr>
+        <w:t xml:space="preserve">(), and start(), which all </w:t>
+      </w:r>
+      <w:r>
+        <w:rPr>
+          <w:rFonts w:ascii="Avenir Next LT Pro" w:hAnsi="Avenir Next LT Pro"/>
+        </w:rPr>
+        <w:t xml:space="preserve">contribute to </w:t>
+      </w:r>
+      <w:r>
+        <w:rPr>
+          <w:rFonts w:ascii="Avenir Next LT Pro" w:hAnsi="Avenir Next LT Pro"/>
+        </w:rPr>
+        <w:t>use cases</w:t>
+      </w:r>
+      <w:r>
+        <w:rPr>
+          <w:rFonts w:ascii="Avenir Next LT Pro" w:hAnsi="Avenir Next LT Pro"/>
+        </w:rPr>
+        <w:t xml:space="preserve"> occurring during gameplay</w:t>
+      </w:r>
+      <w:r>
+        <w:rPr>
+          <w:rFonts w:ascii="Avenir Next LT Pro" w:hAnsi="Avenir Next LT Pro"/>
+        </w:rPr>
+        <w:t xml:space="preserve">. By </w:t>
+      </w:r>
+      <w:r>
+        <w:rPr>
+          <w:rFonts w:ascii="Avenir Next LT Pro" w:hAnsi="Avenir Next LT Pro"/>
+        </w:rPr>
+        <w:t>remov</w:t>
+      </w:r>
+      <w:r>
+        <w:rPr>
+          <w:rFonts w:ascii="Avenir Next LT Pro" w:hAnsi="Avenir Next LT Pro"/>
+        </w:rPr>
+        <w:t>ing any methods having to do with</w:t>
+      </w:r>
+      <w:r>
+        <w:rPr>
+          <w:rFonts w:ascii="Avenir Next LT Pro" w:hAnsi="Avenir Next LT Pro"/>
+        </w:rPr>
+        <w:t xml:space="preserve"> </w:t>
+      </w:r>
+      <w:r>
+        <w:rPr>
+          <w:rFonts w:ascii="Avenir Next LT Pro" w:hAnsi="Avenir Next LT Pro"/>
+        </w:rPr>
+        <w:t>game logic, our GameC</w:t>
+      </w:r>
+      <w:r>
+        <w:rPr>
+          <w:rFonts w:ascii="Avenir Next LT Pro" w:hAnsi="Avenir Next LT Pro"/>
+        </w:rPr>
+        <w:t xml:space="preserve">ontroller </w:t>
+      </w:r>
+      <w:r>
+        <w:rPr>
+          <w:rFonts w:ascii="Avenir Next LT Pro" w:hAnsi="Avenir Next LT Pro"/>
+        </w:rPr>
+        <w:t>class now exists exclusively to relay data between the View and Model.</w:t>
+      </w:r>
+      <w:r>
+        <w:rPr>
+          <w:rFonts w:ascii="Avenir Next LT Pro" w:hAnsi="Avenir Next LT Pro"/>
+        </w:rPr>
+        <w:t xml:space="preserve"> </w:t>
+      </w:r>
+      <w:r>
+        <w:rPr>
+          <w:rFonts w:ascii="Avenir Next LT Pro" w:hAnsi="Avenir Next LT Pro"/>
+        </w:rPr>
+        <w:t>Having all the</w:t>
+      </w:r>
+      <w:r>
+        <w:rPr>
+          <w:rFonts w:ascii="Avenir Next LT Pro" w:hAnsi="Avenir Next LT Pro"/>
+        </w:rPr>
+        <w:t xml:space="preserve"> pivotal component</w:t>
+      </w:r>
+      <w:r>
+        <w:rPr>
+          <w:rFonts w:ascii="Avenir Next LT Pro" w:hAnsi="Avenir Next LT Pro"/>
+        </w:rPr>
+        <w:t>s</w:t>
+      </w:r>
+      <w:r>
+        <w:rPr>
+          <w:rFonts w:ascii="Avenir Next LT Pro" w:hAnsi="Avenir Next LT Pro"/>
+        </w:rPr>
+        <w:t xml:space="preserve"> of the game’s </w:t>
+      </w:r>
+      <w:r>
+        <w:rPr>
+          <w:rFonts w:ascii="Avenir Next LT Pro" w:hAnsi="Avenir Next LT Pro"/>
+        </w:rPr>
+        <w:t>logic</w:t>
+      </w:r>
+      <w:r>
+        <w:rPr>
+          <w:rFonts w:ascii="Avenir Next LT Pro" w:hAnsi="Avenir Next LT Pro"/>
+        </w:rPr>
+        <w:t xml:space="preserve"> contained in the Model</w:t>
+      </w:r>
+      <w:r>
+        <w:rPr>
+          <w:rFonts w:ascii="Avenir Next LT Pro" w:hAnsi="Avenir Next LT Pro"/>
+        </w:rPr>
+        <w:t xml:space="preserve"> has reduced coupling with the Controller classes and strengthened our adherence to the MVC paradigm</w:t>
+      </w:r>
+      <w:r>
+        <w:rPr>
+          <w:rFonts w:ascii="Avenir Next LT Pro" w:hAnsi="Avenir Next LT Pro"/>
+        </w:rPr>
+        <w:t>.</w:t>
+      </w:r>
     </w:p>
     <w:p>
       <w:pPr>
-        <w:spacing w:line="360" w:lineRule="auto"/>
+        <w:spacing w:line="480" w:lineRule="auto"/>
         <w:ind w:firstLine="720"/>
         <w:rPr>
           <w:rFonts w:ascii="Avenir Next LT Pro" w:hAnsi="Avenir Next LT Pro"/>
         </w:rPr>
       </w:pPr>
+      <w:r>
+        <w:rPr>
+          <w:rFonts w:ascii="Avenir Next LT Pro" w:hAnsi="Avenir Next LT Pro"/>
+        </w:rPr>
+        <w:t>The updated version of our program is a vast improvement compared to our design from Milestone 3. By applying some SOLID principles to our code,</w:t>
+      </w:r>
+      <w:r>
+        <w:rPr>
+          <w:rFonts w:ascii="Avenir Next LT Pro" w:hAnsi="Avenir Next LT Pro"/>
+        </w:rPr>
+        <w:t xml:space="preserve"> especially the Single Responsibility principle,</w:t>
+      </w:r>
+      <w:r>
+        <w:rPr>
+          <w:rFonts w:ascii="Avenir Next LT Pro" w:hAnsi="Avenir Next LT Pro"/>
+        </w:rPr>
+        <w:t xml:space="preserve"> we were able to increase its overall readability and have separated the responsibilities of different modules much more effectively.</w:t>
+      </w:r>
+      <w:r>
+        <w:rPr>
+          <w:rFonts w:ascii="Avenir Next LT Pro" w:hAnsi="Avenir Next LT Pro"/>
+        </w:rPr>
+        <w:t xml:space="preserve"> Our code still has room for improvement, and as we get familiar with new design patterns, our next version of the program will be more </w:t>
+      </w:r>
+      <w:r>
+        <w:rPr>
+          <w:rFonts w:ascii="Avenir Next LT Pro" w:hAnsi="Avenir Next LT Pro"/>
+        </w:rPr>
+        <w:t>flexible and extendable</w:t>
+      </w:r>
+      <w:r>
+        <w:rPr>
+          <w:rFonts w:ascii="Avenir Next LT Pro" w:hAnsi="Avenir Next LT Pro"/>
+        </w:rPr>
+        <w:t xml:space="preserve"> while incorporating new features</w:t>
+      </w:r>
+      <w:r>
+        <w:rPr>
+          <w:rFonts w:ascii="Avenir Next LT Pro" w:hAnsi="Avenir Next LT Pro"/>
+        </w:rPr>
+        <w:t>.</w:t>
+      </w:r>
     </w:p>
-    <w:p>
-      <w:pPr>
-        <w:spacing w:line="360" w:lineRule="auto"/>
-        <w:rPr>
-          <w:rFonts w:ascii="Avenir Next LT Pro" w:hAnsi="Avenir Next LT Pro"/>
-        </w:rPr>
-      </w:pPr>
-      <w:r>
-        <w:rPr>
-          <w:rFonts w:ascii="Avenir Next LT Pro" w:hAnsi="Avenir Next LT Pro"/>
-        </w:rPr>
-        <w:t>******BELOW IS MILESTONE 3, USING FOR REFERENCE TO REWRITE EACH PARAGRAPH</w:t>
-      </w:r>
-    </w:p>
-    <w:p>
-      <w:pPr>
-        <w:spacing w:line="360" w:lineRule="auto"/>
-        <w:ind w:firstLine="720"/>
-        <w:rPr>
-          <w:rFonts w:ascii="Avenir Next LT Pro" w:hAnsi="Avenir Next LT Pro"/>
-        </w:rPr>
-      </w:pPr>
-      <w:r>
-        <w:rPr>
-          <w:rFonts w:ascii="Avenir Next LT Pro" w:hAnsi="Avenir Next LT Pro"/>
-        </w:rPr>
-        <w:t xml:space="preserve">These functions were </w:t>
-      </w:r>
-      <w:r>
-        <w:rPr>
-          <w:rFonts w:ascii="Avenir Next LT Pro" w:hAnsi="Avenir Next LT Pro"/>
-        </w:rPr>
-        <w:t>simpler</w:t>
-      </w:r>
-      <w:r>
-        <w:rPr>
-          <w:rFonts w:ascii="Avenir Next LT Pro" w:hAnsi="Avenir Next LT Pro"/>
-        </w:rPr>
-        <w:t xml:space="preserve"> to implement by using a dedicated Board object during gameplay. This is preferable to diffusing responsibility related to the board layout by putting methods in the GameController and/or GameModel class that were directly responsible for modifying the board in the form of a 2D array.</w:t>
-      </w:r>
-    </w:p>
-    <w:p>
-      <w:pPr>
-        <w:spacing w:line="360" w:lineRule="auto"/>
-        <w:ind w:firstLine="720"/>
-        <w:rPr>
-          <w:rFonts w:ascii="Avenir Next LT Pro" w:hAnsi="Avenir Next LT Pro"/>
-        </w:rPr>
-      </w:pPr>
-      <w:r>
-        <w:rPr>
-          <w:rFonts w:ascii="Avenir Next LT Pro" w:hAnsi="Avenir Next LT Pro"/>
-        </w:rPr>
-        <w:t>One thing missing from the original design that we have implemented was a Move class. This class is responsible for handling instructions on cards that would be used by players to move around the board. We found that rather than bloating the controller with commands to execute on player turtles, we could create a reusable class that accepted a player and a move instruction as input. This class worked with the board by making changes to players’ coordinates and the directions their turtles were facing based on receiving an instruction of left, right, or forward. It also processed any bug card requests by reversing moves made by players and applying them to the board. The Move class also checked to see if a player’s target tile for a step forward contained a jewel and relayed this information back to the Board for the player to be marked as a winner.</w:t>
-      </w:r>
-    </w:p>
-    <w:p>
-      <w:pPr>
-        <w:spacing w:line="360" w:lineRule="auto"/>
-        <w:ind w:firstLine="720"/>
-        <w:rPr>
-          <w:rFonts w:ascii="Avenir Next LT Pro" w:hAnsi="Avenir Next LT Pro"/>
-        </w:rPr>
-      </w:pPr>
-      <w:r>
-        <w:rPr>
-          <w:rFonts w:ascii="Avenir Next LT Pro" w:hAnsi="Avenir Next LT Pro"/>
-        </w:rPr>
-        <w:t xml:space="preserve">The creation of the classes mentioned previously was in part because in our original design, the GameModel class was simultaneously bloated and unspecific, as it did not have </w:t>
-      </w:r>
-      <w:r>
-        <w:rPr>
-          <w:rFonts w:ascii="Avenir Next LT Pro" w:hAnsi="Avenir Next LT Pro"/>
-        </w:rPr>
-        <w:lastRenderedPageBreak/>
-        <w:t>any clear primary responsibilities. We aimed to reduce any dependencies or unclear methods that that complicated the model’s tasks. It is now primarily responsible for giving feedback to the controller about the adherence of the current board configuration to the game rules. We split this responsibility into 3 simple main subcategories.</w:t>
-      </w:r>
-    </w:p>
-    <w:p>
-      <w:pPr>
-        <w:spacing w:line="360" w:lineRule="auto"/>
-        <w:ind w:firstLine="720"/>
-        <w:rPr>
-          <w:rFonts w:ascii="Avenir Next LT Pro" w:hAnsi="Avenir Next LT Pro"/>
-        </w:rPr>
-      </w:pPr>
-      <w:r>
-        <w:rPr>
-          <w:rFonts w:ascii="Avenir Next LT Pro" w:hAnsi="Avenir Next LT Pro"/>
-        </w:rPr>
-        <w:t xml:space="preserve">The first tenet of the GameModel class’s responsibility was storing and updating the board configuration. The method getBoard() returns a copy of the board in its current state, and updateBoard() computes and stores any changes made to the board. Changes are made after the controller relays data to the model about a move executed by any of the players. </w:t>
-      </w:r>
-    </w:p>
-    <w:p>
-      <w:pPr>
-        <w:spacing w:line="360" w:lineRule="auto"/>
-        <w:ind w:firstLine="720"/>
-        <w:rPr>
-          <w:rFonts w:ascii="Avenir Next LT Pro" w:hAnsi="Avenir Next LT Pro"/>
-        </w:rPr>
-      </w:pPr>
-      <w:r>
-        <w:rPr>
-          <w:rFonts w:ascii="Avenir Next LT Pro" w:hAnsi="Avenir Next LT Pro"/>
-        </w:rPr>
-        <w:t xml:space="preserve">Before the controller can call updateBoard() and request to change the configuration, the GameModel is responsible for validating permissible moves. It did this with the validate() method, which returns a boolean which is true if the execution of a Move can be applied to the Board object. We gave this job to the GameModel to simplify the controller’s execution of the gameplay. This took care of the controller potentially having to handle the unnecessary step of checking if a move was valid within itself before executing it. </w:t>
-      </w:r>
-    </w:p>
-    <w:p>
-      <w:pPr>
-        <w:spacing w:line="360" w:lineRule="auto"/>
-        <w:ind w:firstLine="720"/>
-        <w:rPr>
-          <w:rFonts w:ascii="Avenir Next LT Pro" w:hAnsi="Avenir Next LT Pro"/>
-        </w:rPr>
-      </w:pPr>
-      <w:r>
-        <w:rPr>
-          <w:rFonts w:ascii="Avenir Next LT Pro" w:hAnsi="Avenir Next LT Pro"/>
-        </w:rPr>
-        <w:t>The GameModel, in conjunction with Board, is also responsible for keeping track of which players were still taking part in the game. The GameInitializer passes a list of the starting players into the GameModel. This list is what used by the Board class to build the initial configuration. If a valid Move executed by a player results in the player picking up a jewel, the GameModel will update by removing that player from the board and this change will be reflected in the Board class’s list of players.</w:t>
-      </w:r>
-    </w:p>
-    <w:p>
-      <w:pPr>
-        <w:spacing w:line="360" w:lineRule="auto"/>
-        <w:ind w:firstLine="720"/>
-        <w:rPr>
-          <w:rFonts w:ascii="Avenir Next LT Pro" w:hAnsi="Avenir Next LT Pro"/>
-        </w:rPr>
-      </w:pPr>
-      <w:r>
-        <w:rPr>
-          <w:rFonts w:ascii="Avenir Next LT Pro" w:hAnsi="Avenir Next LT Pro"/>
-        </w:rPr>
-        <w:t xml:space="preserve">The changes mentioned previously were all employed to enable the creation of a GameController class that was more specific and comprehensible than what was in our original design. Now, GameController is a class that controls the flow of gameplay, and uses concise methods with help from other classes to do this. It uses promptMove() to request Moves from a player, which calls GameModel to validate these Moves and execute them if they are permissible while re-prompting the user for input if they are not. Valid Move objects are called for execution by playTurn(), which is a method in GameController that processes card commands for the current player. The playRound() method repeatedly calls playTurn() for each player still in the game. playGame() continues to call playRound while the GameModel indicates that the game is not over. </w:t>
-      </w:r>
-    </w:p>
-    <w:p>
-      <w:pPr>
-        <w:spacing w:line="360" w:lineRule="auto"/>
-        <w:ind w:firstLine="720"/>
-        <w:rPr>
-          <w:rFonts w:ascii="Avenir Next LT Pro" w:hAnsi="Avenir Next LT Pro"/>
-        </w:rPr>
-      </w:pPr>
-      <w:r>
-        <w:rPr>
-          <w:rFonts w:ascii="Avenir Next LT Pro" w:hAnsi="Avenir Next LT Pro"/>
-        </w:rPr>
-        <w:lastRenderedPageBreak/>
-        <w:t>In our original design, it is important to note that we had enumerated types for the game state (ongoing and incomplete) and for the player state (playing or won). We replaced these with boolean values in the GameModel (complete) and player, or TurtleMaster, classes (winner) to simplify checking on the status of each game round and player by avoiding the creation of new types to do this. We also made changes to our Tile class, by creating a subclass from it called ColouredTile. Being the only coloured Tiles on the map, we decided to make the Jewel and Turtle classes extend this class. Furthermore, the TurtleMaster class which represented our players extends the Turtle class. This way, we were able to ensure that player’s representation on the Board could exist as a Turtle with a color and direction, while adding methods for naming each Turtle’s respective player and marking that player as a winner.</w:t>
-      </w:r>
-    </w:p>
-    <w:p>
-      <w:pPr>
-        <w:spacing w:line="360" w:lineRule="auto"/>
-        <w:ind w:firstLine="720"/>
-        <w:rPr>
-          <w:rFonts w:ascii="Avenir Next LT Pro" w:hAnsi="Avenir Next LT Pro"/>
-        </w:rPr>
-      </w:pPr>
-      <w:r>
-        <w:rPr>
-          <w:rFonts w:ascii="Avenir Next LT Pro" w:hAnsi="Avenir Next LT Pro"/>
-        </w:rPr>
-        <w:t>In our previous design, our GameView class was contaminated by the use of a Tile[][] array as a parameter for the displayGame() method, which was a member of the model. This constituted a violation of the basic requirements of MVC architecture. We mitigated this in the updated version by creating a BoardConverter class. This class accepts Board as input</w:t>
-      </w:r>
-      <w:r>
-        <w:rPr>
-          <w:rFonts w:ascii="Avenir Next LT Pro" w:hAnsi="Avenir Next LT Pro"/>
-        </w:rPr>
-        <w:t xml:space="preserve"> </w:t>
-      </w:r>
-      <w:r>
-        <w:rPr>
-          <w:rFonts w:ascii="Avenir Next LT Pro" w:hAnsi="Avenir Next LT Pro"/>
-        </w:rPr>
-        <w:t>and parses the tiles within board as 2D int arrays.</w:t>
-      </w:r>
-    </w:p>
-    <w:p>
-      <w:pPr>
-        <w:spacing w:line="360" w:lineRule="auto"/>
-        <w:ind w:firstLine="720"/>
-        <w:rPr>
-          <w:rFonts w:ascii="Avenir Next LT Pro" w:hAnsi="Avenir Next LT Pro"/>
-        </w:rPr>
-      </w:pPr>
-      <w:r>
-        <w:rPr>
-          <w:rFonts w:ascii="Avenir Next LT Pro" w:hAnsi="Avenir Next LT Pro"/>
-        </w:rPr>
-        <w:t xml:space="preserve">GameView now contains 3 essential methods for communicating with user. It can display any text </w:t>
-      </w:r>
-      <w:r>
-        <w:rPr>
-          <w:rFonts w:ascii="Avenir Next LT Pro" w:hAnsi="Avenir Next LT Pro"/>
-        </w:rPr>
-        <w:t>passed to it</w:t>
-      </w:r>
-      <w:r>
-        <w:rPr>
-          <w:rFonts w:ascii="Avenir Next LT Pro" w:hAnsi="Avenir Next LT Pro"/>
-        </w:rPr>
-        <w:t xml:space="preserve"> by the controller via displayText</w:t>
-      </w:r>
-      <w:r>
-        <w:rPr>
-          <w:rFonts w:ascii="Avenir Next LT Pro" w:hAnsi="Avenir Next LT Pro"/>
-        </w:rPr>
-        <w:t>()</w:t>
-      </w:r>
-      <w:r>
-        <w:rPr>
-          <w:rFonts w:ascii="Avenir Next LT Pro" w:hAnsi="Avenir Next LT Pro"/>
-        </w:rPr>
-        <w:t xml:space="preserve"> on an individual line. </w:t>
-      </w:r>
-      <w:r>
-        <w:rPr>
-          <w:rFonts w:ascii="Avenir Next LT Pro" w:hAnsi="Avenir Next LT Pro"/>
-        </w:rPr>
-        <w:t>Another method that serves a similar function is</w:t>
-      </w:r>
-      <w:r>
-        <w:rPr>
-          <w:rFonts w:ascii="Avenir Next LT Pro" w:hAnsi="Avenir Next LT Pro"/>
-        </w:rPr>
-        <w:t xml:space="preserve"> displayPrompt</w:t>
-      </w:r>
-      <w:r>
-        <w:rPr>
-          <w:rFonts w:ascii="Avenir Next LT Pro" w:hAnsi="Avenir Next LT Pro"/>
-        </w:rPr>
-        <w:t>(), which is used when input is requested from the user and allows them to type inline directly after the prompt</w:t>
-      </w:r>
-      <w:r>
-        <w:rPr>
-          <w:rFonts w:ascii="Avenir Next LT Pro" w:hAnsi="Avenir Next LT Pro"/>
-        </w:rPr>
-        <w:t>.</w:t>
-      </w:r>
-      <w:r>
-        <w:rPr>
-          <w:rFonts w:ascii="Avenir Next LT Pro" w:hAnsi="Avenir Next LT Pro"/>
-        </w:rPr>
-        <w:t xml:space="preserve"> </w:t>
-      </w:r>
-      <w:r>
-        <w:rPr>
-          <w:rFonts w:ascii="Avenir Next LT Pro" w:hAnsi="Avenir Next LT Pro"/>
-        </w:rPr>
-        <w:t>displayBoard</w:t>
-      </w:r>
-      <w:r>
-        <w:rPr>
-          <w:rFonts w:ascii="Avenir Next LT Pro" w:hAnsi="Avenir Next LT Pro"/>
-        </w:rPr>
-        <w:t>() is used to display the results of this parsed board to the console</w:t>
-      </w:r>
-      <w:r>
-        <w:rPr>
-          <w:rFonts w:ascii="Avenir Next LT Pro" w:hAnsi="Avenir Next LT Pro"/>
-        </w:rPr>
-        <w:t xml:space="preserve">. </w:t>
-      </w:r>
-      <w:r>
-        <w:rPr>
-          <w:rFonts w:ascii="Avenir Next LT Pro" w:hAnsi="Avenir Next LT Pro"/>
-        </w:rPr>
-        <w:t>Data from a Board object about the configuration of the board was</w:t>
-      </w:r>
-      <w:r>
-        <w:rPr>
-          <w:rFonts w:ascii="Avenir Next LT Pro" w:hAnsi="Avenir Next LT Pro"/>
-        </w:rPr>
-        <w:t xml:space="preserve"> parsed into 2</w:t>
-      </w:r>
-      <w:r>
-        <w:rPr>
-          <w:rFonts w:ascii="Avenir Next LT Pro" w:hAnsi="Avenir Next LT Pro"/>
-        </w:rPr>
-        <w:t>D</w:t>
-      </w:r>
-      <w:r>
-        <w:rPr>
-          <w:rFonts w:ascii="Avenir Next LT Pro" w:hAnsi="Avenir Next LT Pro"/>
-        </w:rPr>
-        <w:t xml:space="preserve"> int arrays</w:t>
-      </w:r>
-      <w:r>
-        <w:rPr>
-          <w:rFonts w:ascii="Avenir Next LT Pro" w:hAnsi="Avenir Next LT Pro"/>
-        </w:rPr>
-        <w:t>. The lists of Turtles and Jewels obtained from Board were parsed separately. For the Jewel lists, we created an array of with n rows, where n = # of Jewels, and 3 columns, representing each Jewel’s (x, y) coordinate and color respectively. The coordinate and color of each Jewel was passed into its corresponding row.</w:t>
-      </w:r>
-      <w:r>
-        <w:rPr>
-          <w:rFonts w:ascii="Avenir Next LT Pro" w:hAnsi="Avenir Next LT Pro"/>
-        </w:rPr>
-        <w:t xml:space="preserve"> </w:t>
-      </w:r>
-      <w:r>
-        <w:rPr>
-          <w:rFonts w:ascii="Avenir Next LT Pro" w:hAnsi="Avenir Next LT Pro"/>
-        </w:rPr>
-        <w:t>The procedure for parsing the Turtles was similar, except for the number of columns</w:t>
-      </w:r>
-      <w:r>
-        <w:rPr>
-          <w:rFonts w:ascii="Avenir Next LT Pro" w:hAnsi="Avenir Next LT Pro"/>
-        </w:rPr>
-        <w:t xml:space="preserve">. </w:t>
-      </w:r>
-      <w:r>
-        <w:rPr>
-          <w:rFonts w:ascii="Avenir Next LT Pro" w:hAnsi="Avenir Next LT Pro"/>
-        </w:rPr>
-        <w:t>The first 3 columns represented the same information as that of the Jewel’s 2D int array, but a 4</w:t>
-      </w:r>
-      <w:r>
-        <w:rPr>
-          <w:rFonts w:ascii="Avenir Next LT Pro" w:hAnsi="Avenir Next LT Pro"/>
-          <w:vertAlign w:val="superscript"/>
-        </w:rPr>
-        <w:t>th</w:t>
-      </w:r>
-      <w:r>
-        <w:rPr>
-          <w:rFonts w:ascii="Avenir Next LT Pro" w:hAnsi="Avenir Next LT Pro"/>
-        </w:rPr>
-        <w:t xml:space="preserve"> column was added with an integer representing each Turtle’s direction</w:t>
-      </w:r>
-      <w:r>
-        <w:rPr>
-          <w:rFonts w:ascii="Avenir Next LT Pro" w:hAnsi="Avenir Next LT Pro"/>
-        </w:rPr>
-        <w:t xml:space="preserve">. </w:t>
-      </w:r>
-      <w:r>
-        <w:rPr>
-          <w:rFonts w:ascii="Avenir Next LT Pro" w:hAnsi="Avenir Next LT Pro"/>
-        </w:rPr>
-        <w:t>Processing</w:t>
-      </w:r>
-      <w:r>
-        <w:rPr>
-          <w:rFonts w:ascii="Avenir Next LT Pro" w:hAnsi="Avenir Next LT Pro"/>
-        </w:rPr>
-        <w:t xml:space="preserve"> information </w:t>
-      </w:r>
-      <w:r>
-        <w:rPr>
-          <w:rFonts w:ascii="Avenir Next LT Pro" w:hAnsi="Avenir Next LT Pro"/>
-        </w:rPr>
-        <w:t xml:space="preserve">this way, we were able to pass on </w:t>
-      </w:r>
-      <w:r>
-        <w:rPr>
-          <w:rFonts w:ascii="Avenir Next LT Pro" w:hAnsi="Avenir Next LT Pro"/>
-        </w:rPr>
-        <w:t xml:space="preserve">a complete representation of the board </w:t>
-      </w:r>
-      <w:r>
-        <w:rPr>
-          <w:rFonts w:ascii="Avenir Next LT Pro" w:hAnsi="Avenir Next LT Pro"/>
-        </w:rPr>
-        <w:t>to the view as numerical values and</w:t>
-      </w:r>
-      <w:r>
-        <w:rPr>
-          <w:rFonts w:ascii="Avenir Next LT Pro" w:hAnsi="Avenir Next LT Pro"/>
-        </w:rPr>
-        <w:t xml:space="preserve"> display </w:t>
-      </w:r>
-      <w:r>
-        <w:rPr>
-          <w:rFonts w:ascii="Avenir Next LT Pro" w:hAnsi="Avenir Next LT Pro"/>
-        </w:rPr>
-        <w:t xml:space="preserve">the board </w:t>
-      </w:r>
-      <w:r>
-        <w:rPr>
-          <w:rFonts w:ascii="Avenir Next LT Pro" w:hAnsi="Avenir Next LT Pro"/>
-        </w:rPr>
-        <w:t xml:space="preserve">while </w:t>
-      </w:r>
-      <w:r>
-        <w:rPr>
-          <w:rFonts w:ascii="Avenir Next LT Pro" w:hAnsi="Avenir Next LT Pro"/>
-        </w:rPr>
-        <w:t>severing any direct ties to</w:t>
-      </w:r>
-      <w:r>
-        <w:rPr>
-          <w:rFonts w:ascii="Avenir Next LT Pro" w:hAnsi="Avenir Next LT Pro"/>
-        </w:rPr>
-        <w:t xml:space="preserve"> </w:t>
-      </w:r>
-      <w:r>
-        <w:rPr>
-          <w:rFonts w:ascii="Avenir Next LT Pro" w:hAnsi="Avenir Next LT Pro"/>
-        </w:rPr>
-        <w:t>objects that were members of the model.</w:t>
-      </w:r>
-    </w:p>
-    <w:p>
-      <w:pPr>
-        <w:spacing w:line="360" w:lineRule="auto"/>
-        <w:ind w:firstLine="720"/>
-        <w:rPr>
-          <w:rFonts w:ascii="Avenir Next LT Pro" w:hAnsi="Avenir Next LT Pro"/>
-        </w:rPr>
-      </w:pPr>
-      <w:r>
-        <w:rPr>
-          <w:rFonts w:ascii="Avenir Next LT Pro" w:hAnsi="Avenir Next LT Pro"/>
-        </w:rPr>
-        <w:lastRenderedPageBreak/>
-        <w:t>Overall, significant changes were made from our first design. Upon re-evaluating the structure of the code we had planned to write and observing how many unnecessary dependencies could be eliminated, we extracted several new classes with well-defined responsibilities. These changes made our program more streamlined, reduced the sizes of our methods, and our design now adheres more strictly to the principles of object-oriented programming.</w:t>
-      </w:r>
-    </w:p>
-    <w:p/>
     <w:sectPr>
       <w:pgSz w:w="12240" w:h="15840"/>
       <w:pgMar w:top="1440" w:right="1440" w:bottom="1440" w:left="1440" w:header="708" w:footer="708" w:gutter="0"/>

</xml_diff>